<commit_message>
pva changed, Checklist pva added
</commit_message>
<xml_diff>
--- a/Docs/Plan_van_Aanpak/PlanVanAanpak_Fourtwenty.docx
+++ b/Docs/Plan_van_Aanpak/PlanVanAanpak_Fourtwenty.docx
@@ -569,7 +569,19 @@
                         <w:sz w:val="24"/>
                         <w:szCs w:val="24"/>
                       </w:rPr>
-                      <w:t>BaRroc IT</w:t>
+                      <w:t>Barroc-</w:t>
+                    </w:r>
+                    <w:r>
+                      <w:rPr>
+                        <w:rFonts w:ascii="Arial" w:hAnsi="Arial" w:cs="Arial"/>
+                        <w:b/>
+                        <w:bCs/>
+                        <w:caps/>
+                        <w:color w:val="76923C" w:themeColor="accent3" w:themeShade="BF"/>
+                        <w:sz w:val="24"/>
+                        <w:szCs w:val="24"/>
+                      </w:rPr>
+                      <w:t>IT</w:t>
                     </w:r>
                   </w:sdtContent>
                 </w:sdt>
@@ -664,7 +676,7 @@
       <w:pPr>
         <w:pStyle w:val="Kop1"/>
       </w:pPr>
-      <w:bookmarkStart w:id="0" w:name="_Toc398796154"/>
+      <w:bookmarkStart w:id="0" w:name="_Toc398887697"/>
       <w:r>
         <w:lastRenderedPageBreak/>
         <w:t>Inhoudsopgave</w:t>
@@ -705,10 +717,12 @@
           <w:pPr>
             <w:pStyle w:val="Inhopg1"/>
             <w:tabs>
-              <w:tab w:val="right" w:leader="dot" w:pos="9062"/>
+              <w:tab w:val="right" w:leader="dot" w:pos="9060"/>
             </w:tabs>
             <w:rPr>
+              <w:rFonts w:eastAsiaTheme="minorEastAsia"/>
               <w:noProof/>
+              <w:lang w:eastAsia="nl-NL"/>
             </w:rPr>
           </w:pPr>
           <w:r>
@@ -720,7 +734,7 @@
           <w:r>
             <w:fldChar w:fldCharType="separate"/>
           </w:r>
-          <w:hyperlink w:anchor="_Toc398796154" w:history="1">
+          <w:hyperlink w:anchor="_Toc398887697" w:history="1">
             <w:r>
               <w:rPr>
                 <w:rStyle w:val="Hyperlink"/>
@@ -747,7 +761,7 @@
                 <w:noProof/>
                 <w:webHidden/>
               </w:rPr>
-              <w:instrText xml:space="preserve"> PAGEREF _Toc398796154 \h </w:instrText>
+              <w:instrText xml:space="preserve"> PAGEREF _Toc398887697 \h </w:instrText>
             </w:r>
             <w:r>
               <w:rPr>
@@ -782,19 +796,38 @@
           <w:pPr>
             <w:pStyle w:val="Inhopg1"/>
             <w:tabs>
-              <w:tab w:val="right" w:leader="dot" w:pos="9062"/>
+              <w:tab w:val="left" w:pos="440"/>
+              <w:tab w:val="right" w:leader="dot" w:pos="9060"/>
             </w:tabs>
             <w:rPr>
+              <w:rFonts w:eastAsiaTheme="minorEastAsia"/>
               <w:noProof/>
+              <w:lang w:eastAsia="nl-NL"/>
             </w:rPr>
           </w:pPr>
-          <w:hyperlink w:anchor="_Toc398796155" w:history="1">
+          <w:hyperlink w:anchor="_Toc398887698" w:history="1">
             <w:r>
               <w:rPr>
                 <w:rStyle w:val="Hyperlink"/>
                 <w:rFonts w:ascii="Arial" w:hAnsi="Arial" w:cs="Arial"/>
                 <w:noProof/>
               </w:rPr>
+              <w:t>1.</w:t>
+            </w:r>
+            <w:r>
+              <w:rPr>
+                <w:rFonts w:eastAsiaTheme="minorEastAsia"/>
+                <w:noProof/>
+                <w:lang w:eastAsia="nl-NL"/>
+              </w:rPr>
+              <w:tab/>
+            </w:r>
+            <w:r>
+              <w:rPr>
+                <w:rStyle w:val="Hyperlink"/>
+                <w:rFonts w:ascii="Arial" w:hAnsi="Arial" w:cs="Arial"/>
+                <w:noProof/>
+              </w:rPr>
               <w:t>Background</w:t>
             </w:r>
             <w:r>
@@ -816,7 +849,7 @@
                 <w:noProof/>
                 <w:webHidden/>
               </w:rPr>
-              <w:instrText xml:space="preserve"> PAGEREF _Toc398796155 \h </w:instrText>
+              <w:instrText xml:space="preserve"> PAGEREF _Toc398887698 \h </w:instrText>
             </w:r>
             <w:r>
               <w:rPr>
@@ -851,13 +884,15 @@
           <w:pPr>
             <w:pStyle w:val="Inhopg2"/>
             <w:tabs>
-              <w:tab w:val="right" w:leader="dot" w:pos="9062"/>
+              <w:tab w:val="right" w:leader="dot" w:pos="9060"/>
             </w:tabs>
             <w:rPr>
+              <w:rFonts w:eastAsiaTheme="minorEastAsia"/>
               <w:noProof/>
+              <w:lang w:eastAsia="nl-NL"/>
             </w:rPr>
           </w:pPr>
-          <w:hyperlink w:anchor="_Toc398796156" w:history="1">
+          <w:hyperlink w:anchor="_Toc398887699" w:history="1">
             <w:r>
               <w:rPr>
                 <w:rStyle w:val="Hyperlink"/>
@@ -885,7 +920,7 @@
                 <w:noProof/>
                 <w:webHidden/>
               </w:rPr>
-              <w:instrText xml:space="preserve"> PAGEREF _Toc398796156 \h </w:instrText>
+              <w:instrText xml:space="preserve"> PAGEREF _Toc398887699 \h </w:instrText>
             </w:r>
             <w:r>
               <w:rPr>
@@ -920,13 +955,15 @@
           <w:pPr>
             <w:pStyle w:val="Inhopg2"/>
             <w:tabs>
-              <w:tab w:val="right" w:leader="dot" w:pos="9062"/>
+              <w:tab w:val="right" w:leader="dot" w:pos="9060"/>
             </w:tabs>
             <w:rPr>
+              <w:rFonts w:eastAsiaTheme="minorEastAsia"/>
               <w:noProof/>
+              <w:lang w:eastAsia="nl-NL"/>
             </w:rPr>
           </w:pPr>
-          <w:hyperlink w:anchor="_Toc398796157" w:history="1">
+          <w:hyperlink w:anchor="_Toc398887700" w:history="1">
             <w:r>
               <w:rPr>
                 <w:rStyle w:val="Hyperlink"/>
@@ -954,7 +991,7 @@
                 <w:noProof/>
                 <w:webHidden/>
               </w:rPr>
-              <w:instrText xml:space="preserve"> PAGEREF _Toc398796157 \h </w:instrText>
+              <w:instrText xml:space="preserve"> PAGEREF _Toc398887700 \h </w:instrText>
             </w:r>
             <w:r>
               <w:rPr>
@@ -989,13 +1026,15 @@
           <w:pPr>
             <w:pStyle w:val="Inhopg2"/>
             <w:tabs>
-              <w:tab w:val="right" w:leader="dot" w:pos="9062"/>
+              <w:tab w:val="right" w:leader="dot" w:pos="9060"/>
             </w:tabs>
             <w:rPr>
+              <w:rFonts w:eastAsiaTheme="minorEastAsia"/>
               <w:noProof/>
+              <w:lang w:eastAsia="nl-NL"/>
             </w:rPr>
           </w:pPr>
-          <w:hyperlink w:anchor="_Toc398796158" w:history="1">
+          <w:hyperlink w:anchor="_Toc398887701" w:history="1">
             <w:r>
               <w:rPr>
                 <w:rStyle w:val="Hyperlink"/>
@@ -1023,7 +1062,7 @@
                 <w:noProof/>
                 <w:webHidden/>
               </w:rPr>
-              <w:instrText xml:space="preserve"> PAGEREF _Toc398796158 \h </w:instrText>
+              <w:instrText xml:space="preserve"> PAGEREF _Toc398887701 \h </w:instrText>
             </w:r>
             <w:r>
               <w:rPr>
@@ -1058,19 +1097,38 @@
           <w:pPr>
             <w:pStyle w:val="Inhopg1"/>
             <w:tabs>
-              <w:tab w:val="right" w:leader="dot" w:pos="9062"/>
+              <w:tab w:val="left" w:pos="440"/>
+              <w:tab w:val="right" w:leader="dot" w:pos="9060"/>
             </w:tabs>
             <w:rPr>
+              <w:rFonts w:eastAsiaTheme="minorEastAsia"/>
               <w:noProof/>
+              <w:lang w:eastAsia="nl-NL"/>
             </w:rPr>
           </w:pPr>
-          <w:hyperlink w:anchor="_Toc398796159" w:history="1">
+          <w:hyperlink w:anchor="_Toc398887702" w:history="1">
             <w:r>
               <w:rPr>
                 <w:rStyle w:val="Hyperlink"/>
                 <w:rFonts w:ascii="Arial" w:hAnsi="Arial" w:cs="Arial"/>
                 <w:noProof/>
               </w:rPr>
+              <w:t>2.</w:t>
+            </w:r>
+            <w:r>
+              <w:rPr>
+                <w:rFonts w:eastAsiaTheme="minorEastAsia"/>
+                <w:noProof/>
+                <w:lang w:eastAsia="nl-NL"/>
+              </w:rPr>
+              <w:tab/>
+            </w:r>
+            <w:r>
+              <w:rPr>
+                <w:rStyle w:val="Hyperlink"/>
+                <w:rFonts w:ascii="Arial" w:hAnsi="Arial" w:cs="Arial"/>
+                <w:noProof/>
+              </w:rPr>
               <w:t>Goal</w:t>
             </w:r>
             <w:r>
@@ -1092,7 +1150,7 @@
                 <w:noProof/>
                 <w:webHidden/>
               </w:rPr>
-              <w:instrText xml:space="preserve"> PAGEREF _Toc398796159 \h </w:instrText>
+              <w:instrText xml:space="preserve"> PAGEREF _Toc398887702 \h </w:instrText>
             </w:r>
             <w:r>
               <w:rPr>
@@ -1127,19 +1185,38 @@
           <w:pPr>
             <w:pStyle w:val="Inhopg1"/>
             <w:tabs>
-              <w:tab w:val="right" w:leader="dot" w:pos="9062"/>
+              <w:tab w:val="left" w:pos="440"/>
+              <w:tab w:val="right" w:leader="dot" w:pos="9060"/>
             </w:tabs>
             <w:rPr>
+              <w:rFonts w:eastAsiaTheme="minorEastAsia"/>
               <w:noProof/>
+              <w:lang w:eastAsia="nl-NL"/>
             </w:rPr>
           </w:pPr>
-          <w:hyperlink w:anchor="_Toc398796160" w:history="1">
+          <w:hyperlink w:anchor="_Toc398887703" w:history="1">
             <w:r>
               <w:rPr>
                 <w:rStyle w:val="Hyperlink"/>
                 <w:rFonts w:ascii="Arial" w:hAnsi="Arial" w:cs="Arial"/>
                 <w:noProof/>
               </w:rPr>
+              <w:t>3.</w:t>
+            </w:r>
+            <w:r>
+              <w:rPr>
+                <w:rFonts w:eastAsiaTheme="minorEastAsia"/>
+                <w:noProof/>
+                <w:lang w:eastAsia="nl-NL"/>
+              </w:rPr>
+              <w:tab/>
+            </w:r>
+            <w:r>
+              <w:rPr>
+                <w:rStyle w:val="Hyperlink"/>
+                <w:rFonts w:ascii="Arial" w:hAnsi="Arial" w:cs="Arial"/>
+                <w:noProof/>
+              </w:rPr>
               <w:t>Projectorders</w:t>
             </w:r>
             <w:r>
@@ -1161,7 +1238,7 @@
                 <w:noProof/>
                 <w:webHidden/>
               </w:rPr>
-              <w:instrText xml:space="preserve"> PAGEREF _Toc398796160 \h </w:instrText>
+              <w:instrText xml:space="preserve"> PAGEREF _Toc398887703 \h </w:instrText>
             </w:r>
             <w:r>
               <w:rPr>
@@ -1196,13 +1273,15 @@
           <w:pPr>
             <w:pStyle w:val="Inhopg2"/>
             <w:tabs>
-              <w:tab w:val="right" w:leader="dot" w:pos="9062"/>
+              <w:tab w:val="right" w:leader="dot" w:pos="9060"/>
             </w:tabs>
             <w:rPr>
+              <w:rFonts w:eastAsiaTheme="minorEastAsia"/>
               <w:noProof/>
+              <w:lang w:eastAsia="nl-NL"/>
             </w:rPr>
           </w:pPr>
-          <w:hyperlink w:anchor="_Toc398796161" w:history="1">
+          <w:hyperlink w:anchor="_Toc398887704" w:history="1">
             <w:r>
               <w:rPr>
                 <w:rStyle w:val="Hyperlink"/>
@@ -1230,7 +1309,7 @@
                 <w:noProof/>
                 <w:webHidden/>
               </w:rPr>
-              <w:instrText xml:space="preserve"> PAGEREF _Toc398796161 \h </w:instrText>
+              <w:instrText xml:space="preserve"> PAGEREF _Toc398887704 \h </w:instrText>
             </w:r>
             <w:r>
               <w:rPr>
@@ -1265,13 +1344,15 @@
           <w:pPr>
             <w:pStyle w:val="Inhopg2"/>
             <w:tabs>
-              <w:tab w:val="right" w:leader="dot" w:pos="9062"/>
+              <w:tab w:val="right" w:leader="dot" w:pos="9060"/>
             </w:tabs>
             <w:rPr>
+              <w:rFonts w:eastAsiaTheme="minorEastAsia"/>
               <w:noProof/>
+              <w:lang w:eastAsia="nl-NL"/>
             </w:rPr>
           </w:pPr>
-          <w:hyperlink w:anchor="_Toc398796162" w:history="1">
+          <w:hyperlink w:anchor="_Toc398887705" w:history="1">
             <w:r>
               <w:rPr>
                 <w:rStyle w:val="Hyperlink"/>
@@ -1299,7 +1380,7 @@
                 <w:noProof/>
                 <w:webHidden/>
               </w:rPr>
-              <w:instrText xml:space="preserve"> PAGEREF _Toc398796162 \h </w:instrText>
+              <w:instrText xml:space="preserve"> PAGEREF _Toc398887705 \h </w:instrText>
             </w:r>
             <w:r>
               <w:rPr>
@@ -1334,13 +1415,15 @@
           <w:pPr>
             <w:pStyle w:val="Inhopg2"/>
             <w:tabs>
-              <w:tab w:val="right" w:leader="dot" w:pos="9062"/>
+              <w:tab w:val="right" w:leader="dot" w:pos="9060"/>
             </w:tabs>
             <w:rPr>
+              <w:rFonts w:eastAsiaTheme="minorEastAsia"/>
               <w:noProof/>
+              <w:lang w:eastAsia="nl-NL"/>
             </w:rPr>
           </w:pPr>
-          <w:hyperlink w:anchor="_Toc398796163" w:history="1">
+          <w:hyperlink w:anchor="_Toc398887706" w:history="1">
             <w:r>
               <w:rPr>
                 <w:rStyle w:val="Hyperlink"/>
@@ -1368,7 +1451,7 @@
                 <w:noProof/>
                 <w:webHidden/>
               </w:rPr>
-              <w:instrText xml:space="preserve"> PAGEREF _Toc398796163 \h </w:instrText>
+              <w:instrText xml:space="preserve"> PAGEREF _Toc398887706 \h </w:instrText>
             </w:r>
             <w:r>
               <w:rPr>
@@ -1403,13 +1486,15 @@
           <w:pPr>
             <w:pStyle w:val="Inhopg2"/>
             <w:tabs>
-              <w:tab w:val="right" w:leader="dot" w:pos="9062"/>
+              <w:tab w:val="right" w:leader="dot" w:pos="9060"/>
             </w:tabs>
             <w:rPr>
+              <w:rFonts w:eastAsiaTheme="minorEastAsia"/>
               <w:noProof/>
+              <w:lang w:eastAsia="nl-NL"/>
             </w:rPr>
           </w:pPr>
-          <w:hyperlink w:anchor="_Toc398796164" w:history="1">
+          <w:hyperlink w:anchor="_Toc398887707" w:history="1">
             <w:r>
               <w:rPr>
                 <w:rStyle w:val="Hyperlink"/>
@@ -1437,7 +1522,7 @@
                 <w:noProof/>
                 <w:webHidden/>
               </w:rPr>
-              <w:instrText xml:space="preserve"> PAGEREF _Toc398796164 \h </w:instrText>
+              <w:instrText xml:space="preserve"> PAGEREF _Toc398887707 \h </w:instrText>
             </w:r>
             <w:r>
               <w:rPr>
@@ -1472,13 +1557,15 @@
           <w:pPr>
             <w:pStyle w:val="Inhopg2"/>
             <w:tabs>
-              <w:tab w:val="right" w:leader="dot" w:pos="9062"/>
+              <w:tab w:val="right" w:leader="dot" w:pos="9060"/>
             </w:tabs>
             <w:rPr>
+              <w:rFonts w:eastAsiaTheme="minorEastAsia"/>
               <w:noProof/>
+              <w:lang w:eastAsia="nl-NL"/>
             </w:rPr>
           </w:pPr>
-          <w:hyperlink w:anchor="_Toc398796165" w:history="1">
+          <w:hyperlink w:anchor="_Toc398887708" w:history="1">
             <w:r>
               <w:rPr>
                 <w:rStyle w:val="Hyperlink"/>
@@ -1506,7 +1593,7 @@
                 <w:noProof/>
                 <w:webHidden/>
               </w:rPr>
-              <w:instrText xml:space="preserve"> PAGEREF _Toc398796165 \h </w:instrText>
+              <w:instrText xml:space="preserve"> PAGEREF _Toc398887708 \h </w:instrText>
             </w:r>
             <w:r>
               <w:rPr>
@@ -1541,13 +1628,15 @@
           <w:pPr>
             <w:pStyle w:val="Inhopg2"/>
             <w:tabs>
-              <w:tab w:val="right" w:leader="dot" w:pos="9062"/>
+              <w:tab w:val="right" w:leader="dot" w:pos="9060"/>
             </w:tabs>
             <w:rPr>
+              <w:rFonts w:eastAsiaTheme="minorEastAsia"/>
               <w:noProof/>
+              <w:lang w:eastAsia="nl-NL"/>
             </w:rPr>
           </w:pPr>
-          <w:hyperlink w:anchor="_Toc398796166" w:history="1">
+          <w:hyperlink w:anchor="_Toc398887709" w:history="1">
             <w:r>
               <w:rPr>
                 <w:rStyle w:val="Hyperlink"/>
@@ -1575,7 +1664,7 @@
                 <w:noProof/>
                 <w:webHidden/>
               </w:rPr>
-              <w:instrText xml:space="preserve"> PAGEREF _Toc398796166 \h </w:instrText>
+              <w:instrText xml:space="preserve"> PAGEREF _Toc398887709 \h </w:instrText>
             </w:r>
             <w:r>
               <w:rPr>
@@ -1610,13 +1699,15 @@
           <w:pPr>
             <w:pStyle w:val="Inhopg2"/>
             <w:tabs>
-              <w:tab w:val="right" w:leader="dot" w:pos="9062"/>
+              <w:tab w:val="right" w:leader="dot" w:pos="9060"/>
             </w:tabs>
             <w:rPr>
+              <w:rFonts w:eastAsiaTheme="minorEastAsia"/>
               <w:noProof/>
+              <w:lang w:eastAsia="nl-NL"/>
             </w:rPr>
           </w:pPr>
-          <w:hyperlink w:anchor="_Toc398796167" w:history="1">
+          <w:hyperlink w:anchor="_Toc398887710" w:history="1">
             <w:r>
               <w:rPr>
                 <w:rStyle w:val="Hyperlink"/>
@@ -1644,7 +1735,7 @@
                 <w:noProof/>
                 <w:webHidden/>
               </w:rPr>
-              <w:instrText xml:space="preserve"> PAGEREF _Toc398796167 \h </w:instrText>
+              <w:instrText xml:space="preserve"> PAGEREF _Toc398887710 \h </w:instrText>
             </w:r>
             <w:r>
               <w:rPr>
@@ -1679,13 +1770,15 @@
           <w:pPr>
             <w:pStyle w:val="Inhopg2"/>
             <w:tabs>
-              <w:tab w:val="right" w:leader="dot" w:pos="9062"/>
+              <w:tab w:val="right" w:leader="dot" w:pos="9060"/>
             </w:tabs>
             <w:rPr>
+              <w:rFonts w:eastAsiaTheme="minorEastAsia"/>
               <w:noProof/>
+              <w:lang w:eastAsia="nl-NL"/>
             </w:rPr>
           </w:pPr>
-          <w:hyperlink w:anchor="_Toc398796168" w:history="1">
+          <w:hyperlink w:anchor="_Toc398887711" w:history="1">
             <w:r>
               <w:rPr>
                 <w:rStyle w:val="Hyperlink"/>
@@ -1713,7 +1806,7 @@
                 <w:noProof/>
                 <w:webHidden/>
               </w:rPr>
-              <w:instrText xml:space="preserve"> PAGEREF _Toc398796168 \h </w:instrText>
+              <w:instrText xml:space="preserve"> PAGEREF _Toc398887711 \h </w:instrText>
             </w:r>
             <w:r>
               <w:rPr>
@@ -1748,19 +1841,38 @@
           <w:pPr>
             <w:pStyle w:val="Inhopg1"/>
             <w:tabs>
-              <w:tab w:val="right" w:leader="dot" w:pos="9062"/>
+              <w:tab w:val="left" w:pos="440"/>
+              <w:tab w:val="right" w:leader="dot" w:pos="9060"/>
             </w:tabs>
             <w:rPr>
+              <w:rFonts w:eastAsiaTheme="minorEastAsia"/>
               <w:noProof/>
+              <w:lang w:eastAsia="nl-NL"/>
             </w:rPr>
           </w:pPr>
-          <w:hyperlink w:anchor="_Toc398796169" w:history="1">
+          <w:hyperlink w:anchor="_Toc398887712" w:history="1">
             <w:r>
               <w:rPr>
                 <w:rStyle w:val="Hyperlink"/>
                 <w:rFonts w:ascii="Arial" w:hAnsi="Arial" w:cs="Arial"/>
                 <w:noProof/>
               </w:rPr>
+              <w:t>4.</w:t>
+            </w:r>
+            <w:r>
+              <w:rPr>
+                <w:rFonts w:eastAsiaTheme="minorEastAsia"/>
+                <w:noProof/>
+                <w:lang w:eastAsia="nl-NL"/>
+              </w:rPr>
+              <w:tab/>
+            </w:r>
+            <w:r>
+              <w:rPr>
+                <w:rStyle w:val="Hyperlink"/>
+                <w:rFonts w:ascii="Arial" w:hAnsi="Arial" w:cs="Arial"/>
+                <w:noProof/>
+              </w:rPr>
               <w:t>Projectactivities</w:t>
             </w:r>
             <w:r>
@@ -1782,7 +1894,7 @@
                 <w:noProof/>
                 <w:webHidden/>
               </w:rPr>
-              <w:instrText xml:space="preserve"> PAGEREF _Toc398796169 \h </w:instrText>
+              <w:instrText xml:space="preserve"> PAGEREF _Toc398887712 \h </w:instrText>
             </w:r>
             <w:r>
               <w:rPr>
@@ -1817,19 +1929,38 @@
           <w:pPr>
             <w:pStyle w:val="Inhopg1"/>
             <w:tabs>
-              <w:tab w:val="right" w:leader="dot" w:pos="9062"/>
+              <w:tab w:val="left" w:pos="440"/>
+              <w:tab w:val="right" w:leader="dot" w:pos="9060"/>
             </w:tabs>
             <w:rPr>
+              <w:rFonts w:eastAsiaTheme="minorEastAsia"/>
               <w:noProof/>
+              <w:lang w:eastAsia="nl-NL"/>
             </w:rPr>
           </w:pPr>
-          <w:hyperlink w:anchor="_Toc398796170" w:history="1">
+          <w:hyperlink w:anchor="_Toc398887713" w:history="1">
             <w:r>
               <w:rPr>
                 <w:rStyle w:val="Hyperlink"/>
                 <w:rFonts w:ascii="Arial" w:hAnsi="Arial" w:cs="Arial"/>
                 <w:noProof/>
               </w:rPr>
+              <w:t>5.</w:t>
+            </w:r>
+            <w:r>
+              <w:rPr>
+                <w:rFonts w:eastAsiaTheme="minorEastAsia"/>
+                <w:noProof/>
+                <w:lang w:eastAsia="nl-NL"/>
+              </w:rPr>
+              <w:tab/>
+            </w:r>
+            <w:r>
+              <w:rPr>
+                <w:rStyle w:val="Hyperlink"/>
+                <w:rFonts w:ascii="Arial" w:hAnsi="Arial" w:cs="Arial"/>
+                <w:noProof/>
+              </w:rPr>
               <w:t>Projectborders</w:t>
             </w:r>
             <w:r>
@@ -1851,7 +1982,7 @@
                 <w:noProof/>
                 <w:webHidden/>
               </w:rPr>
-              <w:instrText xml:space="preserve"> PAGEREF _Toc398796170 \h </w:instrText>
+              <w:instrText xml:space="preserve"> PAGEREF _Toc398887713 \h </w:instrText>
             </w:r>
             <w:r>
               <w:rPr>
@@ -1886,19 +2017,38 @@
           <w:pPr>
             <w:pStyle w:val="Inhopg1"/>
             <w:tabs>
-              <w:tab w:val="right" w:leader="dot" w:pos="9062"/>
+              <w:tab w:val="left" w:pos="440"/>
+              <w:tab w:val="right" w:leader="dot" w:pos="9060"/>
             </w:tabs>
             <w:rPr>
+              <w:rFonts w:eastAsiaTheme="minorEastAsia"/>
               <w:noProof/>
+              <w:lang w:eastAsia="nl-NL"/>
             </w:rPr>
           </w:pPr>
-          <w:hyperlink w:anchor="_Toc398796171" w:history="1">
+          <w:hyperlink w:anchor="_Toc398887714" w:history="1">
             <w:r>
               <w:rPr>
                 <w:rStyle w:val="Hyperlink"/>
                 <w:rFonts w:ascii="Arial" w:hAnsi="Arial" w:cs="Arial"/>
                 <w:noProof/>
               </w:rPr>
+              <w:t>6.</w:t>
+            </w:r>
+            <w:r>
+              <w:rPr>
+                <w:rFonts w:eastAsiaTheme="minorEastAsia"/>
+                <w:noProof/>
+                <w:lang w:eastAsia="nl-NL"/>
+              </w:rPr>
+              <w:tab/>
+            </w:r>
+            <w:r>
+              <w:rPr>
+                <w:rStyle w:val="Hyperlink"/>
+                <w:rFonts w:ascii="Arial" w:hAnsi="Arial" w:cs="Arial"/>
+                <w:noProof/>
+              </w:rPr>
               <w:t>Products</w:t>
             </w:r>
             <w:r>
@@ -1920,7 +2070,7 @@
                 <w:noProof/>
                 <w:webHidden/>
               </w:rPr>
-              <w:instrText xml:space="preserve"> PAGEREF _Toc398796171 \h </w:instrText>
+              <w:instrText xml:space="preserve"> PAGEREF _Toc398887714 \h </w:instrText>
             </w:r>
             <w:r>
               <w:rPr>
@@ -1955,19 +2105,38 @@
           <w:pPr>
             <w:pStyle w:val="Inhopg1"/>
             <w:tabs>
-              <w:tab w:val="right" w:leader="dot" w:pos="9062"/>
+              <w:tab w:val="left" w:pos="440"/>
+              <w:tab w:val="right" w:leader="dot" w:pos="9060"/>
             </w:tabs>
             <w:rPr>
+              <w:rFonts w:eastAsiaTheme="minorEastAsia"/>
               <w:noProof/>
+              <w:lang w:eastAsia="nl-NL"/>
             </w:rPr>
           </w:pPr>
-          <w:hyperlink w:anchor="_Toc398796172" w:history="1">
+          <w:hyperlink w:anchor="_Toc398887715" w:history="1">
             <w:r>
               <w:rPr>
                 <w:rStyle w:val="Hyperlink"/>
                 <w:rFonts w:ascii="Arial" w:hAnsi="Arial" w:cs="Arial"/>
                 <w:noProof/>
               </w:rPr>
+              <w:t>7.</w:t>
+            </w:r>
+            <w:r>
+              <w:rPr>
+                <w:rFonts w:eastAsiaTheme="minorEastAsia"/>
+                <w:noProof/>
+                <w:lang w:eastAsia="nl-NL"/>
+              </w:rPr>
+              <w:tab/>
+            </w:r>
+            <w:r>
+              <w:rPr>
+                <w:rStyle w:val="Hyperlink"/>
+                <w:rFonts w:ascii="Arial" w:hAnsi="Arial" w:cs="Arial"/>
+                <w:noProof/>
+              </w:rPr>
               <w:t>Quality</w:t>
             </w:r>
             <w:r>
@@ -1989,7 +2158,7 @@
                 <w:noProof/>
                 <w:webHidden/>
               </w:rPr>
-              <w:instrText xml:space="preserve"> PAGEREF _Toc398796172 \h </w:instrText>
+              <w:instrText xml:space="preserve"> PAGEREF _Toc398887715 \h </w:instrText>
             </w:r>
             <w:r>
               <w:rPr>
@@ -2024,19 +2193,38 @@
           <w:pPr>
             <w:pStyle w:val="Inhopg1"/>
             <w:tabs>
-              <w:tab w:val="right" w:leader="dot" w:pos="9062"/>
+              <w:tab w:val="left" w:pos="440"/>
+              <w:tab w:val="right" w:leader="dot" w:pos="9060"/>
             </w:tabs>
             <w:rPr>
+              <w:rFonts w:eastAsiaTheme="minorEastAsia"/>
               <w:noProof/>
+              <w:lang w:eastAsia="nl-NL"/>
             </w:rPr>
           </w:pPr>
-          <w:hyperlink w:anchor="_Toc398796173" w:history="1">
+          <w:hyperlink w:anchor="_Toc398887716" w:history="1">
             <w:r>
               <w:rPr>
                 <w:rStyle w:val="Hyperlink"/>
                 <w:rFonts w:ascii="Arial" w:hAnsi="Arial" w:cs="Arial"/>
                 <w:noProof/>
               </w:rPr>
+              <w:t>8.</w:t>
+            </w:r>
+            <w:r>
+              <w:rPr>
+                <w:rFonts w:eastAsiaTheme="minorEastAsia"/>
+                <w:noProof/>
+                <w:lang w:eastAsia="nl-NL"/>
+              </w:rPr>
+              <w:tab/>
+            </w:r>
+            <w:r>
+              <w:rPr>
+                <w:rStyle w:val="Hyperlink"/>
+                <w:rFonts w:ascii="Arial" w:hAnsi="Arial" w:cs="Arial"/>
+                <w:noProof/>
+              </w:rPr>
               <w:t>Projectorganisation</w:t>
             </w:r>
             <w:r>
@@ -2058,7 +2246,7 @@
                 <w:noProof/>
                 <w:webHidden/>
               </w:rPr>
-              <w:instrText xml:space="preserve"> PAGEREF _Toc398796173 \h </w:instrText>
+              <w:instrText xml:space="preserve"> PAGEREF _Toc398887716 \h </w:instrText>
             </w:r>
             <w:r>
               <w:rPr>
@@ -2093,13 +2281,15 @@
           <w:pPr>
             <w:pStyle w:val="Inhopg2"/>
             <w:tabs>
-              <w:tab w:val="right" w:leader="dot" w:pos="9062"/>
+              <w:tab w:val="right" w:leader="dot" w:pos="9060"/>
             </w:tabs>
             <w:rPr>
+              <w:rFonts w:eastAsiaTheme="minorEastAsia"/>
               <w:noProof/>
+              <w:lang w:eastAsia="nl-NL"/>
             </w:rPr>
           </w:pPr>
-          <w:hyperlink w:anchor="_Toc398796174" w:history="1">
+          <w:hyperlink w:anchor="_Toc398887717" w:history="1">
             <w:r>
               <w:rPr>
                 <w:rStyle w:val="Hyperlink"/>
@@ -2127,7 +2317,7 @@
                 <w:noProof/>
                 <w:webHidden/>
               </w:rPr>
-              <w:instrText xml:space="preserve"> PAGEREF _Toc398796174 \h </w:instrText>
+              <w:instrText xml:space="preserve"> PAGEREF _Toc398887717 \h </w:instrText>
             </w:r>
             <w:r>
               <w:rPr>
@@ -2162,13 +2352,15 @@
           <w:pPr>
             <w:pStyle w:val="Inhopg2"/>
             <w:tabs>
-              <w:tab w:val="right" w:leader="dot" w:pos="9062"/>
+              <w:tab w:val="right" w:leader="dot" w:pos="9060"/>
             </w:tabs>
             <w:rPr>
+              <w:rFonts w:eastAsiaTheme="minorEastAsia"/>
               <w:noProof/>
+              <w:lang w:eastAsia="nl-NL"/>
             </w:rPr>
           </w:pPr>
-          <w:hyperlink w:anchor="_Toc398796175" w:history="1">
+          <w:hyperlink w:anchor="_Toc398887718" w:history="1">
             <w:r>
               <w:rPr>
                 <w:rStyle w:val="Hyperlink"/>
@@ -2196,7 +2388,7 @@
                 <w:noProof/>
                 <w:webHidden/>
               </w:rPr>
-              <w:instrText xml:space="preserve"> PAGEREF _Toc398796175 \h </w:instrText>
+              <w:instrText xml:space="preserve"> PAGEREF _Toc398887718 \h </w:instrText>
             </w:r>
             <w:r>
               <w:rPr>
@@ -2231,13 +2423,15 @@
           <w:pPr>
             <w:pStyle w:val="Inhopg2"/>
             <w:tabs>
-              <w:tab w:val="right" w:leader="dot" w:pos="9062"/>
+              <w:tab w:val="right" w:leader="dot" w:pos="9060"/>
             </w:tabs>
             <w:rPr>
+              <w:rFonts w:eastAsiaTheme="minorEastAsia"/>
               <w:noProof/>
+              <w:lang w:eastAsia="nl-NL"/>
             </w:rPr>
           </w:pPr>
-          <w:hyperlink w:anchor="_Toc398796176" w:history="1">
+          <w:hyperlink w:anchor="_Toc398887719" w:history="1">
             <w:r>
               <w:rPr>
                 <w:rStyle w:val="Hyperlink"/>
@@ -2265,7 +2459,7 @@
                 <w:noProof/>
                 <w:webHidden/>
               </w:rPr>
-              <w:instrText xml:space="preserve"> PAGEREF _Toc398796176 \h </w:instrText>
+              <w:instrText xml:space="preserve"> PAGEREF _Toc398887719 \h </w:instrText>
             </w:r>
             <w:r>
               <w:rPr>
@@ -2300,19 +2494,38 @@
           <w:pPr>
             <w:pStyle w:val="Inhopg1"/>
             <w:tabs>
-              <w:tab w:val="right" w:leader="dot" w:pos="9062"/>
+              <w:tab w:val="left" w:pos="440"/>
+              <w:tab w:val="right" w:leader="dot" w:pos="9060"/>
             </w:tabs>
             <w:rPr>
+              <w:rFonts w:eastAsiaTheme="minorEastAsia"/>
               <w:noProof/>
+              <w:lang w:eastAsia="nl-NL"/>
             </w:rPr>
           </w:pPr>
-          <w:hyperlink w:anchor="_Toc398796177" w:history="1">
+          <w:hyperlink w:anchor="_Toc398887720" w:history="1">
             <w:r>
               <w:rPr>
                 <w:rStyle w:val="Hyperlink"/>
                 <w:rFonts w:ascii="Arial" w:hAnsi="Arial" w:cs="Arial"/>
                 <w:noProof/>
               </w:rPr>
+              <w:t>9.</w:t>
+            </w:r>
+            <w:r>
+              <w:rPr>
+                <w:rFonts w:eastAsiaTheme="minorEastAsia"/>
+                <w:noProof/>
+                <w:lang w:eastAsia="nl-NL"/>
+              </w:rPr>
+              <w:tab/>
+            </w:r>
+            <w:r>
+              <w:rPr>
+                <w:rStyle w:val="Hyperlink"/>
+                <w:rFonts w:ascii="Arial" w:hAnsi="Arial" w:cs="Arial"/>
+                <w:noProof/>
+              </w:rPr>
               <w:t>Planning</w:t>
             </w:r>
             <w:r>
@@ -2334,7 +2547,7 @@
                 <w:noProof/>
                 <w:webHidden/>
               </w:rPr>
-              <w:instrText xml:space="preserve"> PAGEREF _Toc398796177 \h </w:instrText>
+              <w:instrText xml:space="preserve"> PAGEREF _Toc398887720 \h </w:instrText>
             </w:r>
             <w:r>
               <w:rPr>
@@ -2369,19 +2582,38 @@
           <w:pPr>
             <w:pStyle w:val="Inhopg1"/>
             <w:tabs>
-              <w:tab w:val="right" w:leader="dot" w:pos="9062"/>
+              <w:tab w:val="left" w:pos="660"/>
+              <w:tab w:val="right" w:leader="dot" w:pos="9060"/>
             </w:tabs>
             <w:rPr>
+              <w:rFonts w:eastAsiaTheme="minorEastAsia"/>
               <w:noProof/>
+              <w:lang w:eastAsia="nl-NL"/>
             </w:rPr>
           </w:pPr>
-          <w:hyperlink w:anchor="_Toc398796178" w:history="1">
+          <w:hyperlink w:anchor="_Toc398887721" w:history="1">
             <w:r>
               <w:rPr>
                 <w:rStyle w:val="Hyperlink"/>
                 <w:rFonts w:ascii="Arial" w:hAnsi="Arial" w:cs="Arial"/>
                 <w:noProof/>
               </w:rPr>
+              <w:t>10.</w:t>
+            </w:r>
+            <w:r>
+              <w:rPr>
+                <w:rFonts w:eastAsiaTheme="minorEastAsia"/>
+                <w:noProof/>
+                <w:lang w:eastAsia="nl-NL"/>
+              </w:rPr>
+              <w:tab/>
+            </w:r>
+            <w:r>
+              <w:rPr>
+                <w:rStyle w:val="Hyperlink"/>
+                <w:rFonts w:ascii="Arial" w:hAnsi="Arial" w:cs="Arial"/>
+                <w:noProof/>
+              </w:rPr>
               <w:t>Costs and assets</w:t>
             </w:r>
             <w:r>
@@ -2403,7 +2635,7 @@
                 <w:noProof/>
                 <w:webHidden/>
               </w:rPr>
-              <w:instrText xml:space="preserve"> PAGEREF _Toc398796178 \h </w:instrText>
+              <w:instrText xml:space="preserve"> PAGEREF _Toc398887721 \h </w:instrText>
             </w:r>
             <w:r>
               <w:rPr>
@@ -2438,19 +2670,38 @@
           <w:pPr>
             <w:pStyle w:val="Inhopg1"/>
             <w:tabs>
-              <w:tab w:val="right" w:leader="dot" w:pos="9062"/>
+              <w:tab w:val="left" w:pos="660"/>
+              <w:tab w:val="right" w:leader="dot" w:pos="9060"/>
             </w:tabs>
             <w:rPr>
+              <w:rFonts w:eastAsiaTheme="minorEastAsia"/>
               <w:noProof/>
+              <w:lang w:eastAsia="nl-NL"/>
             </w:rPr>
           </w:pPr>
-          <w:hyperlink w:anchor="_Toc398796179" w:history="1">
+          <w:hyperlink w:anchor="_Toc398887722" w:history="1">
             <w:r>
               <w:rPr>
                 <w:rStyle w:val="Hyperlink"/>
                 <w:rFonts w:ascii="Arial" w:hAnsi="Arial" w:cs="Arial"/>
                 <w:noProof/>
               </w:rPr>
+              <w:t>11.</w:t>
+            </w:r>
+            <w:r>
+              <w:rPr>
+                <w:rFonts w:eastAsiaTheme="minorEastAsia"/>
+                <w:noProof/>
+                <w:lang w:eastAsia="nl-NL"/>
+              </w:rPr>
+              <w:tab/>
+            </w:r>
+            <w:r>
+              <w:rPr>
+                <w:rStyle w:val="Hyperlink"/>
+                <w:rFonts w:ascii="Arial" w:hAnsi="Arial" w:cs="Arial"/>
+                <w:noProof/>
+              </w:rPr>
               <w:t>Risks</w:t>
             </w:r>
             <w:r>
@@ -2472,7 +2723,7 @@
                 <w:noProof/>
                 <w:webHidden/>
               </w:rPr>
-              <w:instrText xml:space="preserve"> PAGEREF _Toc398796179 \h </w:instrText>
+              <w:instrText xml:space="preserve"> PAGEREF _Toc398887722 \h </w:instrText>
             </w:r>
             <w:r>
               <w:rPr>
@@ -2527,7 +2778,7 @@
           <w:szCs w:val="24"/>
         </w:rPr>
       </w:pPr>
-      <w:bookmarkStart w:id="1" w:name="_Toc398796155"/>
+      <w:bookmarkStart w:id="1" w:name="_Toc398887698"/>
       <w:r>
         <w:rPr>
           <w:rFonts w:ascii="Arial" w:hAnsi="Arial" w:cs="Arial"/>
@@ -2535,6 +2786,22 @@
           <w:szCs w:val="24"/>
         </w:rPr>
         <w:lastRenderedPageBreak/>
+        <w:t>1.</w:t>
+      </w:r>
+      <w:r>
+        <w:rPr>
+          <w:rFonts w:ascii="Arial" w:hAnsi="Arial" w:cs="Arial"/>
+          <w:sz w:val="24"/>
+          <w:szCs w:val="24"/>
+        </w:rPr>
+        <w:tab/>
+      </w:r>
+      <w:r>
+        <w:rPr>
+          <w:rFonts w:ascii="Arial" w:hAnsi="Arial" w:cs="Arial"/>
+          <w:sz w:val="24"/>
+          <w:szCs w:val="24"/>
+        </w:rPr>
         <w:t>Background</w:t>
       </w:r>
       <w:bookmarkEnd w:id="1"/>
@@ -2644,7 +2911,7 @@
                 <w:lang w:val="nl-NL"/>
               </w:rPr>
             </w:pPr>
-            <w:bookmarkStart w:id="2" w:name="_Toc398796156"/>
+            <w:bookmarkStart w:id="2" w:name="_Toc398887699"/>
             <w:r>
               <w:rPr>
                 <w:rFonts w:ascii="Arial" w:hAnsi="Arial" w:cs="Arial"/>
@@ -2725,7 +2992,7 @@
                 <w:lang w:val="nl-NL"/>
               </w:rPr>
             </w:pPr>
-            <w:bookmarkStart w:id="3" w:name="_Toc398796157"/>
+            <w:bookmarkStart w:id="3" w:name="_Toc398887700"/>
             <w:r>
               <w:rPr>
                 <w:rFonts w:ascii="Arial" w:hAnsi="Arial" w:cs="Arial"/>
@@ -2806,7 +3073,7 @@
                 <w:lang w:val="nl-NL"/>
               </w:rPr>
             </w:pPr>
-            <w:bookmarkStart w:id="4" w:name="_Toc398796158"/>
+            <w:bookmarkStart w:id="4" w:name="_Toc398887701"/>
             <w:r>
               <w:rPr>
                 <w:rFonts w:ascii="Arial" w:hAnsi="Arial" w:cs="Arial"/>
@@ -2943,7 +3210,7 @@
           <w:szCs w:val="24"/>
         </w:rPr>
       </w:pPr>
-      <w:bookmarkStart w:id="5" w:name="_Toc398796159"/>
+      <w:bookmarkStart w:id="5" w:name="_Toc398887702"/>
       <w:r>
         <w:rPr>
           <w:rFonts w:ascii="Arial" w:hAnsi="Arial" w:cs="Arial"/>
@@ -2951,6 +3218,22 @@
           <w:szCs w:val="24"/>
         </w:rPr>
         <w:lastRenderedPageBreak/>
+        <w:t>2.</w:t>
+      </w:r>
+      <w:r>
+        <w:rPr>
+          <w:rFonts w:ascii="Arial" w:hAnsi="Arial" w:cs="Arial"/>
+          <w:sz w:val="24"/>
+          <w:szCs w:val="24"/>
+        </w:rPr>
+        <w:tab/>
+      </w:r>
+      <w:r>
+        <w:rPr>
+          <w:rFonts w:ascii="Arial" w:hAnsi="Arial" w:cs="Arial"/>
+          <w:sz w:val="24"/>
+          <w:szCs w:val="24"/>
+        </w:rPr>
         <w:t>Goal</w:t>
       </w:r>
       <w:bookmarkEnd w:id="5"/>
@@ -3304,7 +3587,7 @@
           <w:szCs w:val="24"/>
         </w:rPr>
       </w:pPr>
-      <w:bookmarkStart w:id="6" w:name="_Toc398796160"/>
+      <w:bookmarkStart w:id="6" w:name="_Toc398887703"/>
       <w:r>
         <w:rPr>
           <w:rFonts w:ascii="Arial" w:hAnsi="Arial" w:cs="Arial"/>
@@ -3312,6 +3595,22 @@
           <w:szCs w:val="24"/>
         </w:rPr>
         <w:lastRenderedPageBreak/>
+        <w:t>3.</w:t>
+      </w:r>
+      <w:r>
+        <w:rPr>
+          <w:rFonts w:ascii="Arial" w:hAnsi="Arial" w:cs="Arial"/>
+          <w:sz w:val="24"/>
+          <w:szCs w:val="24"/>
+        </w:rPr>
+        <w:tab/>
+      </w:r>
+      <w:r>
+        <w:rPr>
+          <w:rFonts w:ascii="Arial" w:hAnsi="Arial" w:cs="Arial"/>
+          <w:sz w:val="24"/>
+          <w:szCs w:val="24"/>
+        </w:rPr>
         <w:t>Projectorders</w:t>
       </w:r>
       <w:bookmarkEnd w:id="6"/>
@@ -3380,7 +3679,7 @@
                 <w:lang w:val="nl-NL"/>
               </w:rPr>
             </w:pPr>
-            <w:bookmarkStart w:id="7" w:name="_Toc398796161"/>
+            <w:bookmarkStart w:id="7" w:name="_Toc398887704"/>
             <w:r>
               <w:rPr>
                 <w:rFonts w:ascii="Arial" w:hAnsi="Arial" w:cs="Arial"/>
@@ -3452,7 +3751,7 @@
                 <w:lang w:val="nl-NL"/>
               </w:rPr>
             </w:pPr>
-            <w:bookmarkStart w:id="8" w:name="_Toc398796162"/>
+            <w:bookmarkStart w:id="8" w:name="_Toc398887705"/>
             <w:r>
               <w:rPr>
                 <w:rFonts w:ascii="Arial" w:hAnsi="Arial" w:cs="Arial"/>
@@ -3524,7 +3823,7 @@
                 <w:lang w:val="nl-NL"/>
               </w:rPr>
             </w:pPr>
-            <w:bookmarkStart w:id="9" w:name="_Toc398796163"/>
+            <w:bookmarkStart w:id="9" w:name="_Toc398887706"/>
             <w:r>
               <w:rPr>
                 <w:rFonts w:ascii="Arial" w:hAnsi="Arial" w:cs="Arial"/>
@@ -3594,7 +3893,7 @@
           <w:szCs w:val="24"/>
         </w:rPr>
       </w:pPr>
-      <w:bookmarkStart w:id="10" w:name="_Toc398796164"/>
+      <w:bookmarkStart w:id="10" w:name="_Toc398887707"/>
       <w:r>
         <w:rPr>
           <w:rFonts w:ascii="Arial" w:hAnsi="Arial" w:cs="Arial"/>
@@ -3633,7 +3932,7 @@
           <w:szCs w:val="24"/>
         </w:rPr>
       </w:pPr>
-      <w:bookmarkStart w:id="11" w:name="_Toc398796165"/>
+      <w:bookmarkStart w:id="11" w:name="_Toc398887708"/>
       <w:r>
         <w:rPr>
           <w:rStyle w:val="Kop2Char"/>
@@ -4581,32 +4880,18 @@
     </w:tbl>
     <w:p>
       <w:pPr>
-        <w:pStyle w:val="Lijstalinea"/>
-        <w:tabs>
-          <w:tab w:val="left" w:pos="2460"/>
-        </w:tabs>
         <w:rPr>
           <w:rFonts w:ascii="Arial" w:hAnsi="Arial" w:cs="Arial"/>
           <w:sz w:val="24"/>
           <w:szCs w:val="24"/>
         </w:rPr>
       </w:pPr>
-    </w:p>
-    <w:p>
-      <w:pPr>
-        <w:rPr>
-          <w:rFonts w:ascii="Arial" w:hAnsi="Arial" w:cs="Arial"/>
-          <w:sz w:val="24"/>
-          <w:szCs w:val="24"/>
-        </w:rPr>
-      </w:pPr>
-      <w:r>
-        <w:rPr>
-          <w:rFonts w:ascii="Arial" w:hAnsi="Arial" w:cs="Arial"/>
-          <w:sz w:val="24"/>
-          <w:szCs w:val="24"/>
-        </w:rPr>
-        <w:lastRenderedPageBreak/>
+      <w:r>
+        <w:rPr>
+          <w:rFonts w:ascii="Arial" w:hAnsi="Arial" w:cs="Arial"/>
+          <w:sz w:val="24"/>
+          <w:szCs w:val="24"/>
+        </w:rPr>
         <w:br w:type="page"/>
       </w:r>
     </w:p>
@@ -4619,7 +4904,7 @@
           <w:szCs w:val="24"/>
         </w:rPr>
       </w:pPr>
-      <w:bookmarkStart w:id="12" w:name="_Toc398796166"/>
+      <w:bookmarkStart w:id="12" w:name="_Toc398887709"/>
       <w:r>
         <w:rPr>
           <w:rFonts w:ascii="Arial" w:hAnsi="Arial" w:cs="Arial"/>
@@ -5279,7 +5564,7 @@
           <w:szCs w:val="24"/>
         </w:rPr>
       </w:pPr>
-      <w:bookmarkStart w:id="13" w:name="_Toc398796167"/>
+      <w:bookmarkStart w:id="13" w:name="_Toc398887710"/>
       <w:r>
         <w:rPr>
           <w:rFonts w:ascii="Arial" w:hAnsi="Arial" w:cs="Arial"/>
@@ -5537,7 +5822,7 @@
           <w:szCs w:val="24"/>
         </w:rPr>
       </w:pPr>
-      <w:bookmarkStart w:id="14" w:name="_Toc398796168"/>
+      <w:bookmarkStart w:id="14" w:name="_Toc398887711"/>
       <w:r>
         <w:rPr>
           <w:rFonts w:ascii="Arial" w:hAnsi="Arial" w:cs="Arial"/>
@@ -5743,7 +6028,7 @@
           <w:szCs w:val="24"/>
         </w:rPr>
       </w:pPr>
-      <w:bookmarkStart w:id="15" w:name="_Toc398796169"/>
+      <w:bookmarkStart w:id="15" w:name="_Toc398887712"/>
       <w:r>
         <w:rPr>
           <w:rFonts w:ascii="Arial" w:hAnsi="Arial" w:cs="Arial"/>
@@ -5751,6 +6036,22 @@
           <w:szCs w:val="24"/>
         </w:rPr>
         <w:lastRenderedPageBreak/>
+        <w:t>4.</w:t>
+      </w:r>
+      <w:r>
+        <w:rPr>
+          <w:rFonts w:ascii="Arial" w:hAnsi="Arial" w:cs="Arial"/>
+          <w:sz w:val="24"/>
+          <w:szCs w:val="24"/>
+        </w:rPr>
+        <w:tab/>
+      </w:r>
+      <w:r>
+        <w:rPr>
+          <w:rFonts w:ascii="Arial" w:hAnsi="Arial" w:cs="Arial"/>
+          <w:sz w:val="24"/>
+          <w:szCs w:val="24"/>
+        </w:rPr>
         <w:t>Projectactivi</w:t>
       </w:r>
       <w:r>
@@ -6358,7 +6659,7 @@
           <w:szCs w:val="24"/>
         </w:rPr>
       </w:pPr>
-      <w:bookmarkStart w:id="16" w:name="_Toc398796170"/>
+      <w:bookmarkStart w:id="16" w:name="_Toc398887713"/>
       <w:r>
         <w:rPr>
           <w:rFonts w:ascii="Arial" w:hAnsi="Arial" w:cs="Arial"/>
@@ -6366,6 +6667,22 @@
           <w:szCs w:val="24"/>
         </w:rPr>
         <w:lastRenderedPageBreak/>
+        <w:t>5.</w:t>
+      </w:r>
+      <w:r>
+        <w:rPr>
+          <w:rFonts w:ascii="Arial" w:hAnsi="Arial" w:cs="Arial"/>
+          <w:sz w:val="24"/>
+          <w:szCs w:val="24"/>
+        </w:rPr>
+        <w:tab/>
+      </w:r>
+      <w:r>
+        <w:rPr>
+          <w:rFonts w:ascii="Arial" w:hAnsi="Arial" w:cs="Arial"/>
+          <w:sz w:val="24"/>
+          <w:szCs w:val="24"/>
+        </w:rPr>
         <w:t>Project</w:t>
       </w:r>
       <w:r>
@@ -6677,7 +6994,7 @@
           <w:szCs w:val="24"/>
         </w:rPr>
       </w:pPr>
-      <w:bookmarkStart w:id="17" w:name="_Toc398796171"/>
+      <w:bookmarkStart w:id="17" w:name="_Toc398887714"/>
       <w:r>
         <w:rPr>
           <w:rFonts w:ascii="Arial" w:hAnsi="Arial" w:cs="Arial"/>
@@ -6685,6 +7002,22 @@
           <w:szCs w:val="24"/>
         </w:rPr>
         <w:lastRenderedPageBreak/>
+        <w:t>6.</w:t>
+      </w:r>
+      <w:r>
+        <w:rPr>
+          <w:rFonts w:ascii="Arial" w:hAnsi="Arial" w:cs="Arial"/>
+          <w:sz w:val="24"/>
+          <w:szCs w:val="24"/>
+        </w:rPr>
+        <w:tab/>
+      </w:r>
+      <w:r>
+        <w:rPr>
+          <w:rFonts w:ascii="Arial" w:hAnsi="Arial" w:cs="Arial"/>
+          <w:sz w:val="24"/>
+          <w:szCs w:val="24"/>
+        </w:rPr>
         <w:t>Products</w:t>
       </w:r>
       <w:bookmarkEnd w:id="17"/>
@@ -6712,39 +7045,7 @@
           <w:sz w:val="24"/>
           <w:szCs w:val="24"/>
         </w:rPr>
-        <w:t>Mode of operation</w:t>
-      </w:r>
-      <w:r>
-        <w:rPr>
-          <w:rFonts w:ascii="Arial" w:hAnsi="Arial" w:cs="Arial"/>
-          <w:sz w:val="24"/>
-          <w:szCs w:val="24"/>
-        </w:rPr>
-        <w:br/>
-      </w:r>
-      <w:r>
-        <w:rPr>
-          <w:rFonts w:ascii="Arial" w:hAnsi="Arial" w:cs="Arial"/>
-          <w:sz w:val="24"/>
-          <w:szCs w:val="24"/>
-        </w:rPr>
-        <w:t>-</w:t>
-      </w:r>
-      <w:r>
-        <w:rPr>
-          <w:rFonts w:ascii="Arial" w:hAnsi="Arial" w:cs="Arial"/>
-          <w:sz w:val="24"/>
-          <w:szCs w:val="24"/>
-        </w:rPr>
-        <w:tab/>
-      </w:r>
-      <w:r>
-        <w:rPr>
-          <w:rFonts w:ascii="Arial" w:hAnsi="Arial" w:cs="Arial"/>
-          <w:sz w:val="24"/>
-          <w:szCs w:val="24"/>
-        </w:rPr>
-        <w:t>Goal</w:t>
+        <w:t xml:space="preserve">Documentation: </w:t>
       </w:r>
       <w:r>
         <w:rPr>
@@ -6762,7 +7063,7 @@
           <w:szCs w:val="24"/>
         </w:rPr>
         <w:tab/>
-        <w:t>Plan</w:t>
+        <w:t xml:space="preserve">Plan </w:t>
       </w:r>
       <w:r>
         <w:rPr>
@@ -6787,31 +7088,7 @@
           <w:szCs w:val="24"/>
         </w:rPr>
         <w:tab/>
-        <w:t>Project</w:t>
-      </w:r>
-      <w:r>
-        <w:rPr>
-          <w:rFonts w:ascii="Arial" w:hAnsi="Arial" w:cs="Arial"/>
-          <w:sz w:val="24"/>
-          <w:szCs w:val="24"/>
-        </w:rPr>
-        <w:t>borders</w:t>
-      </w:r>
-      <w:r>
-        <w:rPr>
-          <w:rFonts w:ascii="Arial" w:hAnsi="Arial" w:cs="Arial"/>
-          <w:sz w:val="24"/>
-          <w:szCs w:val="24"/>
-        </w:rPr>
-        <w:t xml:space="preserve"> / </w:t>
-      </w:r>
-      <w:r>
-        <w:rPr>
-          <w:rFonts w:ascii="Arial" w:hAnsi="Arial" w:cs="Arial"/>
-          <w:sz w:val="24"/>
-          <w:szCs w:val="24"/>
-        </w:rPr>
-        <w:t>Precondition</w:t>
+        <w:t>Renewed order</w:t>
       </w:r>
       <w:r>
         <w:rPr>
@@ -6836,38 +7113,23 @@
           <w:szCs w:val="24"/>
         </w:rPr>
         <w:tab/>
-      </w:r>
-      <w:r>
-        <w:rPr>
-          <w:rFonts w:ascii="Arial" w:hAnsi="Arial" w:cs="Arial"/>
-          <w:sz w:val="24"/>
-          <w:szCs w:val="24"/>
-        </w:rPr>
-        <w:t>Products</w:t>
-      </w:r>
-      <w:r>
-        <w:rPr>
-          <w:rFonts w:ascii="Arial" w:hAnsi="Arial" w:cs="Arial"/>
-          <w:sz w:val="24"/>
-          <w:szCs w:val="24"/>
-        </w:rPr>
-        <w:t xml:space="preserve"> (</w:t>
-      </w:r>
-      <w:r>
-        <w:rPr>
-          <w:rFonts w:ascii="Arial" w:hAnsi="Arial" w:cs="Arial"/>
-          <w:sz w:val="24"/>
-          <w:szCs w:val="24"/>
-        </w:rPr>
-        <w:t>Product of the project</w:t>
-      </w:r>
-      <w:r>
-        <w:rPr>
-          <w:rFonts w:ascii="Arial" w:hAnsi="Arial" w:cs="Arial"/>
-          <w:sz w:val="24"/>
-          <w:szCs w:val="24"/>
-        </w:rPr>
-        <w:t>)</w:t>
+        <w:t>Ta</w:t>
+      </w:r>
+      <w:r>
+        <w:rPr>
+          <w:rFonts w:ascii="Arial" w:hAnsi="Arial" w:cs="Arial"/>
+          <w:sz w:val="24"/>
+          <w:szCs w:val="24"/>
+        </w:rPr>
+        <w:t>sk partition development area</w:t>
+      </w:r>
+      <w:r>
+        <w:rPr>
+          <w:rFonts w:ascii="Arial" w:hAnsi="Arial" w:cs="Arial"/>
+          <w:sz w:val="24"/>
+          <w:szCs w:val="24"/>
+        </w:rPr>
+        <w:tab/>
       </w:r>
       <w:r>
         <w:rPr>
@@ -6876,13 +7138,6 @@
           <w:szCs w:val="24"/>
         </w:rPr>
         <w:br/>
-      </w:r>
-      <w:r>
-        <w:rPr>
-          <w:rFonts w:ascii="Arial" w:hAnsi="Arial" w:cs="Arial"/>
-          <w:sz w:val="24"/>
-          <w:szCs w:val="24"/>
-        </w:rPr>
         <w:t>-</w:t>
       </w:r>
       <w:r>
@@ -6892,14 +7147,7 @@
           <w:szCs w:val="24"/>
         </w:rPr>
         <w:tab/>
-      </w:r>
-      <w:r>
-        <w:rPr>
-          <w:rFonts w:ascii="Arial" w:hAnsi="Arial" w:cs="Arial"/>
-          <w:sz w:val="24"/>
-          <w:szCs w:val="24"/>
-        </w:rPr>
-        <w:t>Quality</w:t>
+        <w:t>Quotation (offer)</w:t>
       </w:r>
       <w:r>
         <w:rPr>
@@ -6908,13 +7156,6 @@
           <w:szCs w:val="24"/>
         </w:rPr>
         <w:br/>
-      </w:r>
-      <w:r>
-        <w:rPr>
-          <w:rFonts w:ascii="Arial" w:hAnsi="Arial" w:cs="Arial"/>
-          <w:sz w:val="24"/>
-          <w:szCs w:val="24"/>
-        </w:rPr>
         <w:t>-</w:t>
       </w:r>
       <w:r>
@@ -6924,7 +7165,16 @@
           <w:szCs w:val="24"/>
         </w:rPr>
         <w:tab/>
-        <w:t>Risks</w:t>
+        <w:t>Use-case diagrams</w:t>
+      </w:r>
+      <w:r>
+        <w:rPr>
+          <w:rFonts w:ascii="Arial" w:hAnsi="Arial" w:cs="Arial"/>
+          <w:sz w:val="24"/>
+          <w:szCs w:val="24"/>
+        </w:rPr>
+        <w:br/>
+        <w:t>-</w:t>
       </w:r>
       <w:r>
         <w:rPr>
@@ -6933,6 +7183,108 @@
           <w:szCs w:val="24"/>
         </w:rPr>
         <w:tab/>
+        <w:t>Use-case templates</w:t>
+      </w:r>
+      <w:r>
+        <w:rPr>
+          <w:rFonts w:ascii="Arial" w:hAnsi="Arial" w:cs="Arial"/>
+          <w:sz w:val="24"/>
+          <w:szCs w:val="24"/>
+        </w:rPr>
+        <w:tab/>
+      </w:r>
+      <w:r>
+        <w:rPr>
+          <w:rFonts w:ascii="Arial" w:hAnsi="Arial" w:cs="Arial"/>
+          <w:sz w:val="24"/>
+          <w:szCs w:val="24"/>
+        </w:rPr>
+        <w:br/>
+      </w:r>
+      <w:r>
+        <w:rPr>
+          <w:rFonts w:ascii="Arial" w:hAnsi="Arial" w:cs="Arial"/>
+          <w:sz w:val="24"/>
+          <w:szCs w:val="24"/>
+        </w:rPr>
+        <w:t>-</w:t>
+      </w:r>
+      <w:r>
+        <w:rPr>
+          <w:rFonts w:ascii="Arial" w:hAnsi="Arial" w:cs="Arial"/>
+          <w:sz w:val="24"/>
+          <w:szCs w:val="24"/>
+        </w:rPr>
+        <w:tab/>
+        <w:t>Classdiagram</w:t>
+      </w:r>
+      <w:r>
+        <w:rPr>
+          <w:rFonts w:ascii="Arial" w:hAnsi="Arial" w:cs="Arial"/>
+          <w:sz w:val="24"/>
+          <w:szCs w:val="24"/>
+        </w:rPr>
+        <w:br/>
+        <w:t>-</w:t>
+      </w:r>
+      <w:r>
+        <w:rPr>
+          <w:rFonts w:ascii="Arial" w:hAnsi="Arial" w:cs="Arial"/>
+          <w:sz w:val="24"/>
+          <w:szCs w:val="24"/>
+        </w:rPr>
+        <w:tab/>
+        <w:t>Activitydiagram</w:t>
+      </w:r>
+      <w:r>
+        <w:rPr>
+          <w:rFonts w:ascii="Arial" w:hAnsi="Arial" w:cs="Arial"/>
+          <w:sz w:val="24"/>
+          <w:szCs w:val="24"/>
+        </w:rPr>
+        <w:br/>
+      </w:r>
+      <w:r>
+        <w:rPr>
+          <w:rFonts w:ascii="Arial" w:hAnsi="Arial" w:cs="Arial"/>
+          <w:sz w:val="24"/>
+          <w:szCs w:val="24"/>
+        </w:rPr>
+        <w:t>-</w:t>
+      </w:r>
+      <w:r>
+        <w:rPr>
+          <w:rFonts w:ascii="Arial" w:hAnsi="Arial" w:cs="Arial"/>
+          <w:sz w:val="24"/>
+          <w:szCs w:val="24"/>
+        </w:rPr>
+        <w:tab/>
+        <w:t>Modeldictionary</w:t>
+      </w:r>
+      <w:r>
+        <w:rPr>
+          <w:rFonts w:ascii="Arial" w:hAnsi="Arial" w:cs="Arial"/>
+          <w:sz w:val="24"/>
+          <w:szCs w:val="24"/>
+        </w:rPr>
+        <w:br/>
+      </w:r>
+      <w:r>
+        <w:rPr>
+          <w:rFonts w:ascii="Arial" w:hAnsi="Arial" w:cs="Arial"/>
+          <w:sz w:val="24"/>
+          <w:szCs w:val="24"/>
+        </w:rPr>
+        <w:t>-</w:t>
+      </w:r>
+      <w:r>
+        <w:rPr>
+          <w:rFonts w:ascii="Arial" w:hAnsi="Arial" w:cs="Arial"/>
+          <w:sz w:val="24"/>
+          <w:szCs w:val="24"/>
+        </w:rPr>
+        <w:tab/>
+        <w:t>sequencediagrams</w:t>
       </w:r>
     </w:p>
     <w:p>
@@ -6949,7 +7301,7 @@
           <w:sz w:val="24"/>
           <w:szCs w:val="24"/>
         </w:rPr>
-        <w:t>Application</w:t>
+        <w:t>Mode of operation</w:t>
       </w:r>
       <w:r>
         <w:rPr>
@@ -6965,7 +7317,7 @@
           <w:sz w:val="24"/>
           <w:szCs w:val="24"/>
         </w:rPr>
-        <w:t xml:space="preserve">- </w:t>
+        <w:t>-</w:t>
       </w:r>
       <w:r>
         <w:rPr>
@@ -6981,7 +7333,7 @@
           <w:sz w:val="24"/>
           <w:szCs w:val="24"/>
         </w:rPr>
-        <w:t>The application</w:t>
+        <w:t>Goal</w:t>
       </w:r>
       <w:r>
         <w:rPr>
@@ -6999,7 +7351,7 @@
           <w:szCs w:val="24"/>
         </w:rPr>
         <w:tab/>
-        <w:t>The Database</w:t>
+        <w:t>Plan</w:t>
       </w:r>
       <w:r>
         <w:rPr>
@@ -7024,7 +7376,152 @@
           <w:szCs w:val="24"/>
         </w:rPr>
         <w:tab/>
-        <w:t>De acceptiontest</w:t>
+        <w:t>Project</w:t>
+      </w:r>
+      <w:r>
+        <w:rPr>
+          <w:rFonts w:ascii="Arial" w:hAnsi="Arial" w:cs="Arial"/>
+          <w:sz w:val="24"/>
+          <w:szCs w:val="24"/>
+        </w:rPr>
+        <w:t>borders</w:t>
+      </w:r>
+      <w:r>
+        <w:rPr>
+          <w:rFonts w:ascii="Arial" w:hAnsi="Arial" w:cs="Arial"/>
+          <w:sz w:val="24"/>
+          <w:szCs w:val="24"/>
+        </w:rPr>
+        <w:t xml:space="preserve"> / </w:t>
+      </w:r>
+      <w:r>
+        <w:rPr>
+          <w:rFonts w:ascii="Arial" w:hAnsi="Arial" w:cs="Arial"/>
+          <w:sz w:val="24"/>
+          <w:szCs w:val="24"/>
+        </w:rPr>
+        <w:t>Precondition</w:t>
+      </w:r>
+      <w:r>
+        <w:rPr>
+          <w:rFonts w:ascii="Arial" w:hAnsi="Arial" w:cs="Arial"/>
+          <w:sz w:val="24"/>
+          <w:szCs w:val="24"/>
+        </w:rPr>
+        <w:br/>
+      </w:r>
+      <w:r>
+        <w:rPr>
+          <w:rFonts w:ascii="Arial" w:hAnsi="Arial" w:cs="Arial"/>
+          <w:sz w:val="24"/>
+          <w:szCs w:val="24"/>
+        </w:rPr>
+        <w:t>-</w:t>
+      </w:r>
+      <w:r>
+        <w:rPr>
+          <w:rFonts w:ascii="Arial" w:hAnsi="Arial" w:cs="Arial"/>
+          <w:sz w:val="24"/>
+          <w:szCs w:val="24"/>
+        </w:rPr>
+        <w:tab/>
+      </w:r>
+      <w:r>
+        <w:rPr>
+          <w:rFonts w:ascii="Arial" w:hAnsi="Arial" w:cs="Arial"/>
+          <w:sz w:val="24"/>
+          <w:szCs w:val="24"/>
+        </w:rPr>
+        <w:t>Products</w:t>
+      </w:r>
+      <w:r>
+        <w:rPr>
+          <w:rFonts w:ascii="Arial" w:hAnsi="Arial" w:cs="Arial"/>
+          <w:sz w:val="24"/>
+          <w:szCs w:val="24"/>
+        </w:rPr>
+        <w:t xml:space="preserve"> (</w:t>
+      </w:r>
+      <w:r>
+        <w:rPr>
+          <w:rFonts w:ascii="Arial" w:hAnsi="Arial" w:cs="Arial"/>
+          <w:sz w:val="24"/>
+          <w:szCs w:val="24"/>
+        </w:rPr>
+        <w:t>Product of the project</w:t>
+      </w:r>
+      <w:r>
+        <w:rPr>
+          <w:rFonts w:ascii="Arial" w:hAnsi="Arial" w:cs="Arial"/>
+          <w:sz w:val="24"/>
+          <w:szCs w:val="24"/>
+        </w:rPr>
+        <w:t>)</w:t>
+      </w:r>
+      <w:r>
+        <w:rPr>
+          <w:rFonts w:ascii="Arial" w:hAnsi="Arial" w:cs="Arial"/>
+          <w:sz w:val="24"/>
+          <w:szCs w:val="24"/>
+        </w:rPr>
+        <w:br/>
+      </w:r>
+      <w:r>
+        <w:rPr>
+          <w:rFonts w:ascii="Arial" w:hAnsi="Arial" w:cs="Arial"/>
+          <w:sz w:val="24"/>
+          <w:szCs w:val="24"/>
+        </w:rPr>
+        <w:t>-</w:t>
+      </w:r>
+      <w:r>
+        <w:rPr>
+          <w:rFonts w:ascii="Arial" w:hAnsi="Arial" w:cs="Arial"/>
+          <w:sz w:val="24"/>
+          <w:szCs w:val="24"/>
+        </w:rPr>
+        <w:tab/>
+      </w:r>
+      <w:r>
+        <w:rPr>
+          <w:rFonts w:ascii="Arial" w:hAnsi="Arial" w:cs="Arial"/>
+          <w:sz w:val="24"/>
+          <w:szCs w:val="24"/>
+        </w:rPr>
+        <w:t>Quality</w:t>
+      </w:r>
+      <w:r>
+        <w:rPr>
+          <w:rFonts w:ascii="Arial" w:hAnsi="Arial" w:cs="Arial"/>
+          <w:sz w:val="24"/>
+          <w:szCs w:val="24"/>
+        </w:rPr>
+        <w:br/>
+      </w:r>
+      <w:r>
+        <w:rPr>
+          <w:rFonts w:ascii="Arial" w:hAnsi="Arial" w:cs="Arial"/>
+          <w:sz w:val="24"/>
+          <w:szCs w:val="24"/>
+        </w:rPr>
+        <w:t>-</w:t>
+      </w:r>
+      <w:r>
+        <w:rPr>
+          <w:rFonts w:ascii="Arial" w:hAnsi="Arial" w:cs="Arial"/>
+          <w:sz w:val="24"/>
+          <w:szCs w:val="24"/>
+        </w:rPr>
+        <w:tab/>
+        <w:t>Risks</w:t>
+      </w:r>
+      <w:r>
+        <w:rPr>
+          <w:rFonts w:ascii="Arial" w:hAnsi="Arial" w:cs="Arial"/>
+          <w:sz w:val="24"/>
+          <w:szCs w:val="24"/>
+        </w:rPr>
+        <w:tab/>
       </w:r>
     </w:p>
     <w:p>
@@ -7069,6 +7566,107 @@
         <w:tab/>
         <w:t>Reports of meetings every week</w:t>
       </w:r>
+    </w:p>
+    <w:p>
+      <w:pPr>
+        <w:rPr>
+          <w:rFonts w:ascii="Arial" w:hAnsi="Arial" w:cs="Arial"/>
+          <w:sz w:val="24"/>
+          <w:szCs w:val="24"/>
+        </w:rPr>
+      </w:pPr>
+      <w:r>
+        <w:rPr>
+          <w:rFonts w:ascii="Arial" w:hAnsi="Arial" w:cs="Arial"/>
+          <w:sz w:val="24"/>
+          <w:szCs w:val="24"/>
+        </w:rPr>
+        <w:t>Application</w:t>
+      </w:r>
+      <w:r>
+        <w:rPr>
+          <w:rFonts w:ascii="Arial" w:hAnsi="Arial" w:cs="Arial"/>
+          <w:sz w:val="24"/>
+          <w:szCs w:val="24"/>
+        </w:rPr>
+        <w:br/>
+      </w:r>
+      <w:r>
+        <w:rPr>
+          <w:rFonts w:ascii="Arial" w:hAnsi="Arial" w:cs="Arial"/>
+          <w:sz w:val="24"/>
+          <w:szCs w:val="24"/>
+        </w:rPr>
+        <w:t xml:space="preserve">- </w:t>
+      </w:r>
+      <w:r>
+        <w:rPr>
+          <w:rFonts w:ascii="Arial" w:hAnsi="Arial" w:cs="Arial"/>
+          <w:sz w:val="24"/>
+          <w:szCs w:val="24"/>
+        </w:rPr>
+        <w:tab/>
+      </w:r>
+      <w:r>
+        <w:rPr>
+          <w:rFonts w:ascii="Arial" w:hAnsi="Arial" w:cs="Arial"/>
+          <w:sz w:val="24"/>
+          <w:szCs w:val="24"/>
+        </w:rPr>
+        <w:t>The application</w:t>
+      </w:r>
+      <w:r>
+        <w:rPr>
+          <w:rFonts w:ascii="Arial" w:hAnsi="Arial" w:cs="Arial"/>
+          <w:sz w:val="24"/>
+          <w:szCs w:val="24"/>
+        </w:rPr>
+        <w:br/>
+        <w:t>-</w:t>
+      </w:r>
+      <w:r>
+        <w:rPr>
+          <w:rFonts w:ascii="Arial" w:hAnsi="Arial" w:cs="Arial"/>
+          <w:sz w:val="24"/>
+          <w:szCs w:val="24"/>
+        </w:rPr>
+        <w:tab/>
+        <w:t>The Database</w:t>
+      </w:r>
+      <w:r>
+        <w:rPr>
+          <w:rFonts w:ascii="Arial" w:hAnsi="Arial" w:cs="Arial"/>
+          <w:sz w:val="24"/>
+          <w:szCs w:val="24"/>
+        </w:rPr>
+        <w:br/>
+      </w:r>
+      <w:r>
+        <w:rPr>
+          <w:rFonts w:ascii="Arial" w:hAnsi="Arial" w:cs="Arial"/>
+          <w:sz w:val="24"/>
+          <w:szCs w:val="24"/>
+        </w:rPr>
+        <w:t>-</w:t>
+      </w:r>
+      <w:r>
+        <w:rPr>
+          <w:rFonts w:ascii="Arial" w:hAnsi="Arial" w:cs="Arial"/>
+          <w:sz w:val="24"/>
+          <w:szCs w:val="24"/>
+        </w:rPr>
+        <w:tab/>
+        <w:t>De acceptiontest</w:t>
+      </w:r>
+    </w:p>
+    <w:p>
+      <w:pPr>
+        <w:rPr>
+          <w:rFonts w:ascii="Arial" w:hAnsi="Arial" w:cs="Arial"/>
+          <w:sz w:val="24"/>
+          <w:szCs w:val="24"/>
+        </w:rPr>
+      </w:pPr>
     </w:p>
     <w:p>
       <w:pPr>
@@ -7096,7 +7694,7 @@
           <w:szCs w:val="24"/>
         </w:rPr>
       </w:pPr>
-      <w:bookmarkStart w:id="18" w:name="_Toc398796172"/>
+      <w:bookmarkStart w:id="18" w:name="_Toc398887715"/>
       <w:r>
         <w:rPr>
           <w:rFonts w:ascii="Arial" w:hAnsi="Arial" w:cs="Arial"/>
@@ -7104,19 +7702,27 @@
           <w:szCs w:val="24"/>
         </w:rPr>
         <w:lastRenderedPageBreak/>
+        <w:t>7.</w:t>
+      </w:r>
+      <w:r>
+        <w:rPr>
+          <w:rFonts w:ascii="Arial" w:hAnsi="Arial" w:cs="Arial"/>
+          <w:sz w:val="24"/>
+          <w:szCs w:val="24"/>
+        </w:rPr>
+        <w:tab/>
+      </w:r>
+      <w:r>
+        <w:rPr>
+          <w:rFonts w:ascii="Arial" w:hAnsi="Arial" w:cs="Arial"/>
+          <w:sz w:val="24"/>
+          <w:szCs w:val="24"/>
+        </w:rPr>
         <w:t>Quality</w:t>
       </w:r>
       <w:bookmarkEnd w:id="18"/>
     </w:p>
-    <w:p>
-      <w:pPr>
-        <w:rPr>
-          <w:rFonts w:ascii="Arial" w:hAnsi="Arial" w:cs="Arial"/>
-          <w:sz w:val="24"/>
-          <w:szCs w:val="24"/>
-        </w:rPr>
-      </w:pPr>
-    </w:p>
+    <w:p/>
     <w:p>
       <w:pPr>
         <w:rPr>
@@ -7378,7 +7984,7 @@
           <w:szCs w:val="24"/>
         </w:rPr>
       </w:pPr>
-      <w:bookmarkStart w:id="19" w:name="_Toc398796173"/>
+      <w:bookmarkStart w:id="19" w:name="_Toc398887716"/>
       <w:r>
         <w:rPr>
           <w:rFonts w:ascii="Arial" w:hAnsi="Arial" w:cs="Arial"/>
@@ -7386,6 +7992,22 @@
           <w:szCs w:val="24"/>
         </w:rPr>
         <w:lastRenderedPageBreak/>
+        <w:t>8.</w:t>
+      </w:r>
+      <w:r>
+        <w:rPr>
+          <w:rFonts w:ascii="Arial" w:hAnsi="Arial" w:cs="Arial"/>
+          <w:sz w:val="24"/>
+          <w:szCs w:val="24"/>
+        </w:rPr>
+        <w:tab/>
+      </w:r>
+      <w:r>
+        <w:rPr>
+          <w:rFonts w:ascii="Arial" w:hAnsi="Arial" w:cs="Arial"/>
+          <w:sz w:val="24"/>
+          <w:szCs w:val="24"/>
+        </w:rPr>
         <w:t>Projectorganisation</w:t>
       </w:r>
       <w:bookmarkEnd w:id="19"/>
@@ -7430,7 +8052,7 @@
                 <w:lang w:val="nl-NL"/>
               </w:rPr>
             </w:pPr>
-            <w:bookmarkStart w:id="20" w:name="_Toc398796174"/>
+            <w:bookmarkStart w:id="20" w:name="_Toc398887717"/>
             <w:r>
               <w:rPr>
                 <w:rFonts w:ascii="Arial" w:hAnsi="Arial" w:cs="Arial"/>
@@ -7502,7 +8124,7 @@
                 <w:lang w:val="nl-NL"/>
               </w:rPr>
             </w:pPr>
-            <w:bookmarkStart w:id="21" w:name="_Toc398796175"/>
+            <w:bookmarkStart w:id="21" w:name="_Toc398887718"/>
             <w:r>
               <w:rPr>
                 <w:rFonts w:ascii="Arial" w:hAnsi="Arial" w:cs="Arial"/>
@@ -7574,7 +8196,7 @@
                 <w:lang w:val="nl-NL"/>
               </w:rPr>
             </w:pPr>
-            <w:bookmarkStart w:id="22" w:name="_Toc398796176"/>
+            <w:bookmarkStart w:id="22" w:name="_Toc398887719"/>
             <w:r>
               <w:rPr>
                 <w:rFonts w:ascii="Arial" w:hAnsi="Arial" w:cs="Arial"/>
@@ -7690,6 +8312,23 @@
           <w:sz w:val="24"/>
           <w:szCs w:val="24"/>
         </w:rPr>
+        <w:t xml:space="preserve">The communcation between workers in the group will be on Skype, Whatsapp or Phone number. Workers also fill in how many they worked for the project. They will find it in the plan of MS-project. The meeting frequences are weekly on Thursday. </w:t>
+      </w:r>
+    </w:p>
+    <w:p>
+      <w:pPr>
+        <w:rPr>
+          <w:rFonts w:ascii="Arial" w:hAnsi="Arial" w:cs="Arial"/>
+          <w:sz w:val="24"/>
+          <w:szCs w:val="24"/>
+        </w:rPr>
+      </w:pPr>
+      <w:r>
+        <w:rPr>
+          <w:rFonts w:ascii="Arial" w:hAnsi="Arial" w:cs="Arial"/>
+          <w:sz w:val="24"/>
+          <w:szCs w:val="24"/>
+        </w:rPr>
         <w:br w:type="page"/>
       </w:r>
     </w:p>
@@ -7702,7 +8341,7 @@
           <w:szCs w:val="24"/>
         </w:rPr>
       </w:pPr>
-      <w:bookmarkStart w:id="23" w:name="_Toc398796177"/>
+      <w:bookmarkStart w:id="23" w:name="_Toc398887720"/>
       <w:r>
         <w:rPr>
           <w:rFonts w:ascii="Arial" w:hAnsi="Arial" w:cs="Arial"/>
@@ -7710,6 +8349,22 @@
           <w:szCs w:val="24"/>
         </w:rPr>
         <w:lastRenderedPageBreak/>
+        <w:t>9.</w:t>
+      </w:r>
+      <w:r>
+        <w:rPr>
+          <w:rFonts w:ascii="Arial" w:hAnsi="Arial" w:cs="Arial"/>
+          <w:sz w:val="24"/>
+          <w:szCs w:val="24"/>
+        </w:rPr>
+        <w:tab/>
+      </w:r>
+      <w:r>
+        <w:rPr>
+          <w:rFonts w:ascii="Arial" w:hAnsi="Arial" w:cs="Arial"/>
+          <w:sz w:val="24"/>
+          <w:szCs w:val="24"/>
+        </w:rPr>
         <w:t>Planning</w:t>
       </w:r>
       <w:bookmarkEnd w:id="23"/>
@@ -7927,7 +8582,7 @@
           <w:szCs w:val="24"/>
         </w:rPr>
       </w:pPr>
-      <w:bookmarkStart w:id="24" w:name="_Toc398796178"/>
+      <w:bookmarkStart w:id="24" w:name="_Toc398887721"/>
       <w:r>
         <w:rPr>
           <w:rFonts w:ascii="Arial" w:hAnsi="Arial" w:cs="Arial"/>
@@ -7935,6 +8590,22 @@
           <w:szCs w:val="24"/>
         </w:rPr>
         <w:lastRenderedPageBreak/>
+        <w:t>10.</w:t>
+      </w:r>
+      <w:r>
+        <w:rPr>
+          <w:rFonts w:ascii="Arial" w:hAnsi="Arial" w:cs="Arial"/>
+          <w:sz w:val="24"/>
+          <w:szCs w:val="24"/>
+        </w:rPr>
+        <w:tab/>
+      </w:r>
+      <w:r>
+        <w:rPr>
+          <w:rFonts w:ascii="Arial" w:hAnsi="Arial" w:cs="Arial"/>
+          <w:sz w:val="24"/>
+          <w:szCs w:val="24"/>
+        </w:rPr>
         <w:t>Costs and assets</w:t>
       </w:r>
       <w:bookmarkEnd w:id="24"/>
@@ -8145,7 +8816,7 @@
           <w:szCs w:val="24"/>
         </w:rPr>
       </w:pPr>
-      <w:bookmarkStart w:id="25" w:name="_Toc398796179"/>
+      <w:bookmarkStart w:id="25" w:name="_Toc398887722"/>
       <w:r>
         <w:rPr>
           <w:rFonts w:ascii="Arial" w:hAnsi="Arial" w:cs="Arial"/>
@@ -8153,6 +8824,22 @@
           <w:szCs w:val="24"/>
         </w:rPr>
         <w:lastRenderedPageBreak/>
+        <w:t>11.</w:t>
+      </w:r>
+      <w:r>
+        <w:rPr>
+          <w:rFonts w:ascii="Arial" w:hAnsi="Arial" w:cs="Arial"/>
+          <w:sz w:val="24"/>
+          <w:szCs w:val="24"/>
+        </w:rPr>
+        <w:tab/>
+      </w:r>
+      <w:r>
+        <w:rPr>
+          <w:rFonts w:ascii="Arial" w:hAnsi="Arial" w:cs="Arial"/>
+          <w:sz w:val="24"/>
+          <w:szCs w:val="24"/>
+        </w:rPr>
         <w:t>Risks</w:t>
       </w:r>
       <w:bookmarkEnd w:id="25"/>
@@ -13267,7 +13954,7 @@
         <w:rPr>
           <w:noProof/>
         </w:rPr>
-        <w:t>17</w:t>
+        <w:t>15</w:t>
       </w:r>
     </w:fldSimple>
   </w:p>
@@ -14778,7 +15465,7 @@
 </file>
 
 <file path=customXml/itemProps2.xml><?xml version="1.0" encoding="utf-8"?>
-<ds:datastoreItem xmlns:ds="http://schemas.openxmlformats.org/officeDocument/2006/customXml" ds:itemID="{D8FC3432-5A77-4517-ADEE-21FB82247BBE}">
+<ds:datastoreItem xmlns:ds="http://schemas.openxmlformats.org/officeDocument/2006/customXml" ds:itemID="{4D3BC682-25A7-4CF9-A57E-0B2F32ECF914}">
   <ds:schemaRefs>
     <ds:schemaRef ds:uri="http://schemas.openxmlformats.org/officeDocument/2006/bibliography"/>
   </ds:schemaRefs>

</xml_diff>